<commit_message>
Update Refactoring - Pablo Rodríguez Garrido y Julia Soult Toscano.docx
</commit_message>
<xml_diff>
--- a/src/refactoring/Refactoring - Pablo Rodríguez Garrido y Julia Soult Toscano.docx
+++ b/src/refactoring/Refactoring - Pablo Rodríguez Garrido y Julia Soult Toscano.docx
@@ -1,6 +1,6 @@
 
 <file path=word/document.xml><?xml version="1.0" encoding="utf-8"?>
-<w:document xmlns:wpc="http://schemas.microsoft.com/office/word/2010/wordprocessingCanvas" xmlns:cx="http://schemas.microsoft.com/office/drawing/2014/chartex" xmlns:cx1="http://schemas.microsoft.com/office/drawing/2015/9/8/chartex" xmlns:cx2="http://schemas.microsoft.com/office/drawing/2015/10/21/chartex" xmlns:cx3="http://schemas.microsoft.com/office/drawing/2016/5/9/chartex" xmlns:cx4="http://schemas.microsoft.com/office/drawing/2016/5/10/chartex" xmlns:cx5="http://schemas.microsoft.com/office/drawing/2016/5/11/chartex" xmlns:cx6="http://schemas.microsoft.com/office/drawing/2016/5/12/chartex" xmlns:cx7="http://schemas.microsoft.com/office/drawing/2016/5/13/chartex" xmlns:cx8="http://schemas.microsoft.com/office/drawing/2016/5/14/chartex" xmlns:mc="http://schemas.openxmlformats.org/markup-compatibility/2006" xmlns:aink="http://schemas.microsoft.com/office/drawing/2016/ink" xmlns:am3d="http://schemas.microsoft.com/office/drawing/2017/model3d" xmlns:o="urn:schemas-microsoft-com:office:office" xmlns:r="http://schemas.openxmlformats.org/officeDocument/2006/relationships" xmlns:m="http://schemas.openxmlformats.org/officeDocument/2006/math" xmlns:v="urn:schemas-microsoft-com:vml" xmlns:wp14="http://schemas.microsoft.com/office/word/2010/wordprocessingDrawing" xmlns:wp="http://schemas.openxmlformats.org/drawingml/2006/wordprocessingDrawing" xmlns:w10="urn:schemas-microsoft-com:office:word" xmlns:w="http://schemas.openxmlformats.org/wordprocessingml/2006/main" xmlns:w14="http://schemas.microsoft.com/office/word/2010/wordml" xmlns:w15="http://schemas.microsoft.com/office/word/2012/wordml" xmlns:w16cex="http://schemas.microsoft.com/office/word/2018/wordml/cex" xmlns:w16cid="http://schemas.microsoft.com/office/word/2016/wordml/cid" xmlns:w16="http://schemas.microsoft.com/office/word/2018/wordml" xmlns:w16se="http://schemas.microsoft.com/office/word/2015/wordml/symex" xmlns:wpg="http://schemas.microsoft.com/office/word/2010/wordprocessingGroup" xmlns:wpi="http://schemas.microsoft.com/office/word/2010/wordprocessingInk" xmlns:wne="http://schemas.microsoft.com/office/word/2006/wordml" xmlns:wps="http://schemas.microsoft.com/office/word/2010/wordprocessingShape" mc:Ignorable="w14 w15 w16se w16cid w16 w16cex wp14">
+<w:document xmlns:wpc="http://schemas.microsoft.com/office/word/2010/wordprocessingCanvas" xmlns:cx="http://schemas.microsoft.com/office/drawing/2014/chartex" xmlns:cx1="http://schemas.microsoft.com/office/drawing/2015/9/8/chartex" xmlns:cx2="http://schemas.microsoft.com/office/drawing/2015/10/21/chartex" xmlns:cx3="http://schemas.microsoft.com/office/drawing/2016/5/9/chartex" xmlns:cx4="http://schemas.microsoft.com/office/drawing/2016/5/10/chartex" xmlns:cx5="http://schemas.microsoft.com/office/drawing/2016/5/11/chartex" xmlns:cx6="http://schemas.microsoft.com/office/drawing/2016/5/12/chartex" xmlns:cx7="http://schemas.microsoft.com/office/drawing/2016/5/13/chartex" xmlns:cx8="http://schemas.microsoft.com/office/drawing/2016/5/14/chartex" xmlns:mc="http://schemas.openxmlformats.org/markup-compatibility/2006" xmlns:aink="http://schemas.microsoft.com/office/drawing/2016/ink" xmlns:am3d="http://schemas.microsoft.com/office/drawing/2017/model3d" xmlns:o="urn:schemas-microsoft-com:office:office" xmlns:r="http://schemas.openxmlformats.org/officeDocument/2006/relationships" xmlns:m="http://schemas.openxmlformats.org/officeDocument/2006/math" xmlns:v="urn:schemas-microsoft-com:vml" xmlns:wp14="http://schemas.microsoft.com/office/word/2010/wordprocessingDrawing" xmlns:wp="http://schemas.openxmlformats.org/drawingml/2006/wordprocessingDrawing" xmlns:w10="urn:schemas-microsoft-com:office:word" xmlns:w="http://schemas.openxmlformats.org/wordprocessingml/2006/main" xmlns:w14="http://schemas.microsoft.com/office/word/2010/wordml" xmlns:w15="http://schemas.microsoft.com/office/word/2012/wordml" xmlns:w16cid="http://schemas.microsoft.com/office/word/2016/wordml/cid" xmlns:w16se="http://schemas.microsoft.com/office/word/2015/wordml/symex" xmlns:wpg="http://schemas.microsoft.com/office/word/2010/wordprocessingGroup" xmlns:wpi="http://schemas.microsoft.com/office/word/2010/wordprocessingInk" xmlns:wne="http://schemas.microsoft.com/office/word/2006/wordml" xmlns:wps="http://schemas.microsoft.com/office/word/2010/wordprocessingShape" mc:Ignorable="w14 w15 w16se w16cid wp14">
   <w:body>
     <w:p>
       <w:pPr>
@@ -13,6 +13,7 @@
           <w:szCs w:val="36"/>
         </w:rPr>
       </w:pPr>
+      <w:proofErr w:type="spellStart"/>
       <w:r>
         <w:rPr>
           <w:rFonts w:ascii="Times New Roman" w:hAnsi="Times New Roman" w:cs="Times New Roman"/>
@@ -21,7 +22,18 @@
           <w:sz w:val="36"/>
           <w:szCs w:val="36"/>
         </w:rPr>
-        <w:t xml:space="preserve">Refactoring </w:t>
+        <w:t>Refactoring</w:t>
+      </w:r>
+      <w:proofErr w:type="spellEnd"/>
+      <w:r>
+        <w:rPr>
+          <w:rFonts w:ascii="Times New Roman" w:hAnsi="Times New Roman" w:cs="Times New Roman"/>
+          <w:b/>
+          <w:bCs/>
+          <w:sz w:val="36"/>
+          <w:szCs w:val="36"/>
+        </w:rPr>
+        <w:t xml:space="preserve"> </w:t>
       </w:r>
     </w:p>
     <w:p>
@@ -61,10 +73,16 @@
     <w:p>
       <w:pPr>
         <w:pStyle w:val="Prrafodelista"/>
-        <w:numPr>
-          <w:ilvl w:val="0"/>
-          <w:numId w:val="1"/>
-        </w:numPr>
+        <w:rPr>
+          <w:rFonts w:ascii="Times New Roman" w:hAnsi="Times New Roman" w:cs="Times New Roman"/>
+          <w:sz w:val="24"/>
+          <w:szCs w:val="24"/>
+        </w:rPr>
+      </w:pPr>
+    </w:p>
+    <w:p>
+      <w:pPr>
+        <w:pStyle w:val="Prrafodelista"/>
         <w:rPr>
           <w:rFonts w:ascii="Times New Roman" w:hAnsi="Times New Roman" w:cs="Times New Roman"/>
           <w:sz w:val="24"/>
@@ -79,13 +97,13 @@
           <w:szCs w:val="24"/>
         </w:rPr>
         <w:drawing>
-          <wp:anchor distT="0" distB="0" distL="114300" distR="114300" simplePos="0" relativeHeight="251658240" behindDoc="0" locked="0" layoutInCell="1" allowOverlap="1" wp14:anchorId="6B8508DA" wp14:editId="69B18502">
+          <wp:anchor distT="0" distB="0" distL="114300" distR="114300" simplePos="0" relativeHeight="251658240" behindDoc="0" locked="0" layoutInCell="1" allowOverlap="1" wp14:anchorId="6B8508DA" wp14:editId="15D86940">
             <wp:simplePos x="0" y="0"/>
-            <wp:positionH relativeFrom="column">
-              <wp:posOffset>-3810</wp:posOffset>
+            <wp:positionH relativeFrom="margin">
+              <wp:align>right</wp:align>
             </wp:positionH>
             <wp:positionV relativeFrom="paragraph">
-              <wp:posOffset>-4445</wp:posOffset>
+              <wp:posOffset>273685</wp:posOffset>
             </wp:positionV>
             <wp:extent cx="5400040" cy="1350010"/>
             <wp:effectExtent l="0" t="0" r="0" b="2540"/>
@@ -128,6 +146,40 @@
           </wp:anchor>
         </w:drawing>
       </w:r>
+    </w:p>
+    <w:p>
+      <w:pPr>
+        <w:pStyle w:val="Prrafodelista"/>
+        <w:rPr>
+          <w:rFonts w:ascii="Times New Roman" w:hAnsi="Times New Roman" w:cs="Times New Roman"/>
+          <w:sz w:val="24"/>
+          <w:szCs w:val="24"/>
+        </w:rPr>
+      </w:pPr>
+    </w:p>
+    <w:p>
+      <w:pPr>
+        <w:pStyle w:val="Prrafodelista"/>
+        <w:rPr>
+          <w:rFonts w:ascii="Times New Roman" w:hAnsi="Times New Roman" w:cs="Times New Roman"/>
+          <w:sz w:val="24"/>
+          <w:szCs w:val="24"/>
+        </w:rPr>
+      </w:pPr>
+    </w:p>
+    <w:p>
+      <w:pPr>
+        <w:pStyle w:val="Prrafodelista"/>
+        <w:numPr>
+          <w:ilvl w:val="0"/>
+          <w:numId w:val="3"/>
+        </w:numPr>
+        <w:rPr>
+          <w:rFonts w:ascii="Times New Roman" w:hAnsi="Times New Roman" w:cs="Times New Roman"/>
+          <w:sz w:val="24"/>
+          <w:szCs w:val="24"/>
+        </w:rPr>
+      </w:pPr>
       <w:r>
         <w:rPr>
           <w:rFonts w:ascii="Times New Roman" w:hAnsi="Times New Roman" w:cs="Times New Roman"/>
@@ -155,12 +207,15 @@
     </w:p>
     <w:p>
       <w:pPr>
-        <w:rPr>
-          <w:rFonts w:ascii="Times New Roman" w:hAnsi="Times New Roman" w:cs="Times New Roman"/>
-          <w:sz w:val="24"/>
-          <w:szCs w:val="24"/>
-        </w:rPr>
-      </w:pPr>
+        <w:pStyle w:val="Prrafodelista"/>
+        <w:ind w:left="1416" w:hanging="696"/>
+        <w:rPr>
+          <w:sz w:val="28"/>
+          <w:szCs w:val="28"/>
+          <w:u w:val="single"/>
+        </w:rPr>
+      </w:pPr>
+      <w:bookmarkStart w:id="0" w:name="_GoBack"/>
       <w:r>
         <w:rPr>
           <w:rFonts w:ascii="Times New Roman" w:hAnsi="Times New Roman" w:cs="Times New Roman"/>
@@ -169,9 +224,17 @@
           <w:szCs w:val="24"/>
         </w:rPr>
         <w:drawing>
-          <wp:inline distT="0" distB="0" distL="0" distR="0" wp14:anchorId="5A489AA1" wp14:editId="2E610AD3">
+          <wp:anchor distT="0" distB="0" distL="114300" distR="114300" simplePos="0" relativeHeight="251659264" behindDoc="0" locked="0" layoutInCell="1" allowOverlap="1" wp14:anchorId="5A489AA1" wp14:editId="6AF41087">
+            <wp:simplePos x="0" y="0"/>
+            <wp:positionH relativeFrom="margin">
+              <wp:posOffset>66675</wp:posOffset>
+            </wp:positionH>
+            <wp:positionV relativeFrom="paragraph">
+              <wp:posOffset>478155</wp:posOffset>
+            </wp:positionV>
             <wp:extent cx="5400040" cy="1483360"/>
             <wp:effectExtent l="0" t="0" r="0" b="2540"/>
+            <wp:wrapTopAndBottom/>
             <wp:docPr id="2" name="Imagen 2"/>
             <wp:cNvGraphicFramePr>
               <a:graphicFrameLocks xmlns:a="http://schemas.openxmlformats.org/drawingml/2006/main" noChangeAspect="1"/>
@@ -184,7 +247,13 @@
                     <pic:cNvPicPr/>
                   </pic:nvPicPr>
                   <pic:blipFill>
-                    <a:blip r:embed="rId6"/>
+                    <a:blip r:embed="rId6">
+                      <a:extLst>
+                        <a:ext uri="{28A0092B-C50C-407E-A947-70E740481C1C}">
+                          <a14:useLocalDpi xmlns:a14="http://schemas.microsoft.com/office/drawing/2010/main" val="0"/>
+                        </a:ext>
+                      </a:extLst>
+                    </a:blip>
                     <a:stretch>
                       <a:fillRect/>
                     </a:stretch>
@@ -201,160 +270,10 @@
                 </pic:pic>
               </a:graphicData>
             </a:graphic>
-          </wp:inline>
-        </w:drawing>
-      </w:r>
-    </w:p>
-    <w:p>
-      <w:pPr>
-        <w:pStyle w:val="Prrafodelista"/>
-        <w:numPr>
-          <w:ilvl w:val="0"/>
-          <w:numId w:val="1"/>
-        </w:numPr>
-        <w:rPr>
-          <w:rFonts w:ascii="Times New Roman" w:hAnsi="Times New Roman" w:cs="Times New Roman"/>
-          <w:sz w:val="24"/>
-          <w:szCs w:val="24"/>
-        </w:rPr>
-      </w:pPr>
-      <w:r>
-        <w:rPr>
-          <w:rFonts w:ascii="Times New Roman" w:hAnsi="Times New Roman" w:cs="Times New Roman"/>
-          <w:noProof/>
-          <w:sz w:val="24"/>
-          <w:szCs w:val="24"/>
-        </w:rPr>
-        <w:drawing>
-          <wp:anchor distT="0" distB="0" distL="114300" distR="114300" simplePos="0" relativeHeight="251659264" behindDoc="0" locked="0" layoutInCell="1" allowOverlap="1" wp14:anchorId="5BE90F8D" wp14:editId="17067854">
-            <wp:simplePos x="0" y="0"/>
-            <wp:positionH relativeFrom="margin">
-              <wp:align>right</wp:align>
-            </wp:positionH>
-            <wp:positionV relativeFrom="paragraph">
-              <wp:posOffset>567055</wp:posOffset>
-            </wp:positionV>
-            <wp:extent cx="5238115" cy="3058795"/>
-            <wp:effectExtent l="0" t="0" r="635" b="8255"/>
-            <wp:wrapTopAndBottom/>
-            <wp:docPr id="3" name="Imagen 3"/>
-            <wp:cNvGraphicFramePr>
-              <a:graphicFrameLocks xmlns:a="http://schemas.openxmlformats.org/drawingml/2006/main" noChangeAspect="1"/>
-            </wp:cNvGraphicFramePr>
-            <a:graphic xmlns:a="http://schemas.openxmlformats.org/drawingml/2006/main">
-              <a:graphicData uri="http://schemas.openxmlformats.org/drawingml/2006/picture">
-                <pic:pic xmlns:pic="http://schemas.openxmlformats.org/drawingml/2006/picture">
-                  <pic:nvPicPr>
-                    <pic:cNvPr id="1" name=""/>
-                    <pic:cNvPicPr/>
-                  </pic:nvPicPr>
-                  <pic:blipFill>
-                    <a:blip r:embed="rId7">
-                      <a:extLst>
-                        <a:ext uri="{28A0092B-C50C-407E-A947-70E740481C1C}">
-                          <a14:useLocalDpi xmlns:a14="http://schemas.microsoft.com/office/drawing/2010/main" val="0"/>
-                        </a:ext>
-                      </a:extLst>
-                    </a:blip>
-                    <a:stretch>
-                      <a:fillRect/>
-                    </a:stretch>
-                  </pic:blipFill>
-                  <pic:spPr>
-                    <a:xfrm>
-                      <a:off x="0" y="0"/>
-                      <a:ext cx="5238115" cy="3058795"/>
-                    </a:xfrm>
-                    <a:prstGeom prst="rect">
-                      <a:avLst/>
-                    </a:prstGeom>
-                  </pic:spPr>
-                </pic:pic>
-              </a:graphicData>
-            </a:graphic>
-            <wp14:sizeRelH relativeFrom="margin">
-              <wp14:pctWidth>0</wp14:pctWidth>
-            </wp14:sizeRelH>
-            <wp14:sizeRelV relativeFrom="margin">
-              <wp14:pctHeight>0</wp14:pctHeight>
-            </wp14:sizeRelV>
           </wp:anchor>
         </w:drawing>
       </w:r>
-      <w:r>
-        <w:rPr>
-          <w:rFonts w:ascii="Times New Roman" w:hAnsi="Times New Roman" w:cs="Times New Roman"/>
-          <w:sz w:val="24"/>
-          <w:szCs w:val="24"/>
-        </w:rPr>
-        <w:t>También encontramos esta condición un poco compleja de entender</w:t>
-      </w:r>
-      <w:r>
-        <w:rPr>
-          <w:rFonts w:ascii="Times New Roman" w:hAnsi="Times New Roman" w:cs="Times New Roman"/>
-          <w:sz w:val="24"/>
-          <w:szCs w:val="24"/>
-        </w:rPr>
-        <w:t>, p</w:t>
-      </w:r>
-      <w:r>
-        <w:rPr>
-          <w:rFonts w:ascii="Times New Roman" w:hAnsi="Times New Roman" w:cs="Times New Roman"/>
-          <w:sz w:val="24"/>
-          <w:szCs w:val="24"/>
-        </w:rPr>
-        <w:t>udiendo simplificarla de la siguiente forma:</w:t>
-      </w:r>
-    </w:p>
-    <w:p>
-      <w:pPr>
-        <w:rPr>
-          <w:sz w:val="28"/>
-          <w:szCs w:val="28"/>
-          <w:u w:val="single"/>
-        </w:rPr>
-      </w:pPr>
-      <w:r>
-        <w:rPr>
-          <w:noProof/>
-        </w:rPr>
-        <w:lastRenderedPageBreak/>
-        <w:drawing>
-          <wp:inline distT="0" distB="0" distL="0" distR="0" wp14:anchorId="6E42FBC4" wp14:editId="1AC17276">
-            <wp:extent cx="5400040" cy="3095625"/>
-            <wp:effectExtent l="0" t="0" r="0" b="9525"/>
-            <wp:docPr id="4" name="Imagen 4"/>
-            <wp:cNvGraphicFramePr>
-              <a:graphicFrameLocks xmlns:a="http://schemas.openxmlformats.org/drawingml/2006/main" noChangeAspect="1"/>
-            </wp:cNvGraphicFramePr>
-            <a:graphic xmlns:a="http://schemas.openxmlformats.org/drawingml/2006/main">
-              <a:graphicData uri="http://schemas.openxmlformats.org/drawingml/2006/picture">
-                <pic:pic xmlns:pic="http://schemas.openxmlformats.org/drawingml/2006/picture">
-                  <pic:nvPicPr>
-                    <pic:cNvPr id="1" name=""/>
-                    <pic:cNvPicPr/>
-                  </pic:nvPicPr>
-                  <pic:blipFill>
-                    <a:blip r:embed="rId8"/>
-                    <a:stretch>
-                      <a:fillRect/>
-                    </a:stretch>
-                  </pic:blipFill>
-                  <pic:spPr>
-                    <a:xfrm>
-                      <a:off x="0" y="0"/>
-                      <a:ext cx="5400040" cy="3095625"/>
-                    </a:xfrm>
-                    <a:prstGeom prst="rect">
-                      <a:avLst/>
-                    </a:prstGeom>
-                  </pic:spPr>
-                </pic:pic>
-              </a:graphicData>
-            </a:graphic>
-          </wp:inline>
-        </w:drawing>
-      </w:r>
+      <w:bookmarkEnd w:id="0"/>
     </w:p>
     <w:sectPr>
       <w:pgSz w:w="11906" w:h="16838"/>
@@ -367,7 +286,7 @@
 </file>
 
 <file path=word/numbering.xml><?xml version="1.0" encoding="utf-8"?>
-<w:numbering xmlns:wpc="http://schemas.microsoft.com/office/word/2010/wordprocessingCanvas" xmlns:cx="http://schemas.microsoft.com/office/drawing/2014/chartex" xmlns:cx1="http://schemas.microsoft.com/office/drawing/2015/9/8/chartex" xmlns:cx2="http://schemas.microsoft.com/office/drawing/2015/10/21/chartex" xmlns:cx3="http://schemas.microsoft.com/office/drawing/2016/5/9/chartex" xmlns:cx4="http://schemas.microsoft.com/office/drawing/2016/5/10/chartex" xmlns:cx5="http://schemas.microsoft.com/office/drawing/2016/5/11/chartex" xmlns:cx6="http://schemas.microsoft.com/office/drawing/2016/5/12/chartex" xmlns:cx7="http://schemas.microsoft.com/office/drawing/2016/5/13/chartex" xmlns:cx8="http://schemas.microsoft.com/office/drawing/2016/5/14/chartex" xmlns:mc="http://schemas.openxmlformats.org/markup-compatibility/2006" xmlns:aink="http://schemas.microsoft.com/office/drawing/2016/ink" xmlns:am3d="http://schemas.microsoft.com/office/drawing/2017/model3d" xmlns:o="urn:schemas-microsoft-com:office:office" xmlns:r="http://schemas.openxmlformats.org/officeDocument/2006/relationships" xmlns:m="http://schemas.openxmlformats.org/officeDocument/2006/math" xmlns:v="urn:schemas-microsoft-com:vml" xmlns:wp14="http://schemas.microsoft.com/office/word/2010/wordprocessingDrawing" xmlns:wp="http://schemas.openxmlformats.org/drawingml/2006/wordprocessingDrawing" xmlns:w10="urn:schemas-microsoft-com:office:word" xmlns:w="http://schemas.openxmlformats.org/wordprocessingml/2006/main" xmlns:w14="http://schemas.microsoft.com/office/word/2010/wordml" xmlns:w15="http://schemas.microsoft.com/office/word/2012/wordml" xmlns:w16cex="http://schemas.microsoft.com/office/word/2018/wordml/cex" xmlns:w16cid="http://schemas.microsoft.com/office/word/2016/wordml/cid" xmlns:w16="http://schemas.microsoft.com/office/word/2018/wordml" xmlns:w16se="http://schemas.microsoft.com/office/word/2015/wordml/symex" xmlns:wpg="http://schemas.microsoft.com/office/word/2010/wordprocessingGroup" xmlns:wpi="http://schemas.microsoft.com/office/word/2010/wordprocessingInk" xmlns:wne="http://schemas.microsoft.com/office/word/2006/wordml" xmlns:wps="http://schemas.microsoft.com/office/word/2010/wordprocessingShape" mc:Ignorable="w14 w15 w16se w16cid w16 w16cex wp14">
+<w:numbering xmlns:wpc="http://schemas.microsoft.com/office/word/2010/wordprocessingCanvas" xmlns:cx="http://schemas.microsoft.com/office/drawing/2014/chartex" xmlns:cx1="http://schemas.microsoft.com/office/drawing/2015/9/8/chartex" xmlns:cx2="http://schemas.microsoft.com/office/drawing/2015/10/21/chartex" xmlns:cx3="http://schemas.microsoft.com/office/drawing/2016/5/9/chartex" xmlns:cx4="http://schemas.microsoft.com/office/drawing/2016/5/10/chartex" xmlns:cx5="http://schemas.microsoft.com/office/drawing/2016/5/11/chartex" xmlns:cx6="http://schemas.microsoft.com/office/drawing/2016/5/12/chartex" xmlns:cx7="http://schemas.microsoft.com/office/drawing/2016/5/13/chartex" xmlns:cx8="http://schemas.microsoft.com/office/drawing/2016/5/14/chartex" xmlns:mc="http://schemas.openxmlformats.org/markup-compatibility/2006" xmlns:aink="http://schemas.microsoft.com/office/drawing/2016/ink" xmlns:am3d="http://schemas.microsoft.com/office/drawing/2017/model3d" xmlns:o="urn:schemas-microsoft-com:office:office" xmlns:r="http://schemas.openxmlformats.org/officeDocument/2006/relationships" xmlns:m="http://schemas.openxmlformats.org/officeDocument/2006/math" xmlns:v="urn:schemas-microsoft-com:vml" xmlns:wp14="http://schemas.microsoft.com/office/word/2010/wordprocessingDrawing" xmlns:wp="http://schemas.openxmlformats.org/drawingml/2006/wordprocessingDrawing" xmlns:w10="urn:schemas-microsoft-com:office:word" xmlns:w="http://schemas.openxmlformats.org/wordprocessingml/2006/main" xmlns:w14="http://schemas.microsoft.com/office/word/2010/wordml" xmlns:w15="http://schemas.microsoft.com/office/word/2012/wordml" xmlns:w16cid="http://schemas.microsoft.com/office/word/2016/wordml/cid" xmlns:w16se="http://schemas.microsoft.com/office/word/2015/wordml/symex" xmlns:wpg="http://schemas.microsoft.com/office/word/2010/wordprocessingGroup" xmlns:wpi="http://schemas.microsoft.com/office/word/2010/wordprocessingInk" xmlns:wne="http://schemas.microsoft.com/office/word/2006/wordml" xmlns:wps="http://schemas.microsoft.com/office/word/2010/wordprocessingShape" mc:Ignorable="w14 w15 w16se w16cid wp14">
   <w:abstractNum w:abstractNumId="0" w15:restartNumberingAfterBreak="0">
     <w:nsid w:val="1BFB1AAE"/>
     <w:multiLevelType w:val="hybridMultilevel"/>
@@ -482,6 +401,119 @@
     </w:lvl>
   </w:abstractNum>
   <w:abstractNum w:abstractNumId="1" w15:restartNumberingAfterBreak="0">
+    <w:nsid w:val="69E36A4D"/>
+    <w:multiLevelType w:val="hybridMultilevel"/>
+    <w:tmpl w:val="B5E4763E"/>
+    <w:lvl w:ilvl="0" w:tplc="0C0A0001">
+      <w:start w:val="1"/>
+      <w:numFmt w:val="bullet"/>
+      <w:lvlText w:val=""/>
+      <w:lvlJc w:val="left"/>
+      <w:pPr>
+        <w:ind w:left="1440" w:hanging="360"/>
+      </w:pPr>
+      <w:rPr>
+        <w:rFonts w:ascii="Symbol" w:hAnsi="Symbol" w:hint="default"/>
+      </w:rPr>
+    </w:lvl>
+    <w:lvl w:ilvl="1" w:tplc="0C0A0003" w:tentative="1">
+      <w:start w:val="1"/>
+      <w:numFmt w:val="bullet"/>
+      <w:lvlText w:val="o"/>
+      <w:lvlJc w:val="left"/>
+      <w:pPr>
+        <w:ind w:left="2160" w:hanging="360"/>
+      </w:pPr>
+      <w:rPr>
+        <w:rFonts w:ascii="Courier New" w:hAnsi="Courier New" w:cs="Courier New" w:hint="default"/>
+      </w:rPr>
+    </w:lvl>
+    <w:lvl w:ilvl="2" w:tplc="0C0A0005" w:tentative="1">
+      <w:start w:val="1"/>
+      <w:numFmt w:val="bullet"/>
+      <w:lvlText w:val=""/>
+      <w:lvlJc w:val="left"/>
+      <w:pPr>
+        <w:ind w:left="2880" w:hanging="360"/>
+      </w:pPr>
+      <w:rPr>
+        <w:rFonts w:ascii="Wingdings" w:hAnsi="Wingdings" w:hint="default"/>
+      </w:rPr>
+    </w:lvl>
+    <w:lvl w:ilvl="3" w:tplc="0C0A0001" w:tentative="1">
+      <w:start w:val="1"/>
+      <w:numFmt w:val="bullet"/>
+      <w:lvlText w:val=""/>
+      <w:lvlJc w:val="left"/>
+      <w:pPr>
+        <w:ind w:left="3600" w:hanging="360"/>
+      </w:pPr>
+      <w:rPr>
+        <w:rFonts w:ascii="Symbol" w:hAnsi="Symbol" w:hint="default"/>
+      </w:rPr>
+    </w:lvl>
+    <w:lvl w:ilvl="4" w:tplc="0C0A0003" w:tentative="1">
+      <w:start w:val="1"/>
+      <w:numFmt w:val="bullet"/>
+      <w:lvlText w:val="o"/>
+      <w:lvlJc w:val="left"/>
+      <w:pPr>
+        <w:ind w:left="4320" w:hanging="360"/>
+      </w:pPr>
+      <w:rPr>
+        <w:rFonts w:ascii="Courier New" w:hAnsi="Courier New" w:cs="Courier New" w:hint="default"/>
+      </w:rPr>
+    </w:lvl>
+    <w:lvl w:ilvl="5" w:tplc="0C0A0005" w:tentative="1">
+      <w:start w:val="1"/>
+      <w:numFmt w:val="bullet"/>
+      <w:lvlText w:val=""/>
+      <w:lvlJc w:val="left"/>
+      <w:pPr>
+        <w:ind w:left="5040" w:hanging="360"/>
+      </w:pPr>
+      <w:rPr>
+        <w:rFonts w:ascii="Wingdings" w:hAnsi="Wingdings" w:hint="default"/>
+      </w:rPr>
+    </w:lvl>
+    <w:lvl w:ilvl="6" w:tplc="0C0A0001" w:tentative="1">
+      <w:start w:val="1"/>
+      <w:numFmt w:val="bullet"/>
+      <w:lvlText w:val=""/>
+      <w:lvlJc w:val="left"/>
+      <w:pPr>
+        <w:ind w:left="5760" w:hanging="360"/>
+      </w:pPr>
+      <w:rPr>
+        <w:rFonts w:ascii="Symbol" w:hAnsi="Symbol" w:hint="default"/>
+      </w:rPr>
+    </w:lvl>
+    <w:lvl w:ilvl="7" w:tplc="0C0A0003" w:tentative="1">
+      <w:start w:val="1"/>
+      <w:numFmt w:val="bullet"/>
+      <w:lvlText w:val="o"/>
+      <w:lvlJc w:val="left"/>
+      <w:pPr>
+        <w:ind w:left="6480" w:hanging="360"/>
+      </w:pPr>
+      <w:rPr>
+        <w:rFonts w:ascii="Courier New" w:hAnsi="Courier New" w:cs="Courier New" w:hint="default"/>
+      </w:rPr>
+    </w:lvl>
+    <w:lvl w:ilvl="8" w:tplc="0C0A0005" w:tentative="1">
+      <w:start w:val="1"/>
+      <w:numFmt w:val="bullet"/>
+      <w:lvlText w:val=""/>
+      <w:lvlJc w:val="left"/>
+      <w:pPr>
+        <w:ind w:left="7200" w:hanging="360"/>
+      </w:pPr>
+      <w:rPr>
+        <w:rFonts w:ascii="Wingdings" w:hAnsi="Wingdings" w:hint="default"/>
+      </w:rPr>
+    </w:lvl>
+  </w:abstractNum>
+  <w:abstractNum w:abstractNumId="2" w15:restartNumberingAfterBreak="0">
     <w:nsid w:val="7BF4065C"/>
     <w:multiLevelType w:val="hybridMultilevel"/>
     <w:tmpl w:val="2BEED070"/>
@@ -598,13 +630,16 @@
     <w:abstractNumId w:val="0"/>
   </w:num>
   <w:num w:numId="2">
+    <w:abstractNumId w:val="2"/>
+  </w:num>
+  <w:num w:numId="3">
     <w:abstractNumId w:val="1"/>
   </w:num>
 </w:numbering>
 </file>
 
 <file path=word/styles.xml><?xml version="1.0" encoding="utf-8"?>
-<w:styles xmlns:mc="http://schemas.openxmlformats.org/markup-compatibility/2006" xmlns:r="http://schemas.openxmlformats.org/officeDocument/2006/relationships" xmlns:w="http://schemas.openxmlformats.org/wordprocessingml/2006/main" xmlns:w14="http://schemas.microsoft.com/office/word/2010/wordml" xmlns:w15="http://schemas.microsoft.com/office/word/2012/wordml" xmlns:w16cex="http://schemas.microsoft.com/office/word/2018/wordml/cex" xmlns:w16cid="http://schemas.microsoft.com/office/word/2016/wordml/cid" xmlns:w16="http://schemas.microsoft.com/office/word/2018/wordml" xmlns:w16se="http://schemas.microsoft.com/office/word/2015/wordml/symex" mc:Ignorable="w14 w15 w16se w16cid w16 w16cex">
+<w:styles xmlns:mc="http://schemas.openxmlformats.org/markup-compatibility/2006" xmlns:r="http://schemas.openxmlformats.org/officeDocument/2006/relationships" xmlns:w="http://schemas.openxmlformats.org/wordprocessingml/2006/main" xmlns:w14="http://schemas.microsoft.com/office/word/2010/wordml" xmlns:w15="http://schemas.microsoft.com/office/word/2012/wordml" xmlns:w16cid="http://schemas.microsoft.com/office/word/2016/wordml/cid" xmlns:w16se="http://schemas.microsoft.com/office/word/2015/wordml/symex" mc:Ignorable="w14 w15 w16se w16cid">
   <w:docDefaults>
     <w:rPrDefault>
       <w:rPr>
@@ -620,7 +655,7 @@
       </w:pPr>
     </w:pPrDefault>
   </w:docDefaults>
-  <w:latentStyles w:defLockedState="0" w:defUIPriority="99" w:defSemiHidden="0" w:defUnhideWhenUsed="0" w:defQFormat="0" w:count="376">
+  <w:latentStyles w:defLockedState="0" w:defUIPriority="99" w:defSemiHidden="0" w:defUnhideWhenUsed="0" w:defQFormat="0" w:count="377">
     <w:lsdException w:name="Normal" w:uiPriority="0" w:qFormat="1"/>
     <w:lsdException w:name="heading 1" w:uiPriority="9" w:qFormat="1"/>
     <w:lsdException w:name="heading 2" w:semiHidden="1" w:uiPriority="9" w:unhideWhenUsed="1" w:qFormat="1"/>
@@ -726,7 +761,6 @@
     <w:lsdException w:name="HTML Sample" w:semiHidden="1" w:unhideWhenUsed="1"/>
     <w:lsdException w:name="HTML Typewriter" w:semiHidden="1" w:unhideWhenUsed="1"/>
     <w:lsdException w:name="HTML Variable" w:semiHidden="1" w:unhideWhenUsed="1"/>
-    <w:lsdException w:name="Normal Table" w:semiHidden="1" w:unhideWhenUsed="1"/>
     <w:lsdException w:name="annotation subject" w:semiHidden="1" w:unhideWhenUsed="1"/>
     <w:lsdException w:name="No List" w:semiHidden="1" w:unhideWhenUsed="1"/>
     <w:lsdException w:name="Outline List 1" w:semiHidden="1" w:unhideWhenUsed="1"/>
@@ -773,10 +807,8 @@
     <w:lsdException w:name="Table Subtle 2" w:semiHidden="1" w:unhideWhenUsed="1"/>
     <w:lsdException w:name="Table Web 1" w:semiHidden="1" w:unhideWhenUsed="1"/>
     <w:lsdException w:name="Table Web 2" w:semiHidden="1" w:unhideWhenUsed="1"/>
-    <w:lsdException w:name="Table Web 3" w:semiHidden="1" w:unhideWhenUsed="1"/>
     <w:lsdException w:name="Balloon Text" w:semiHidden="1" w:unhideWhenUsed="1"/>
     <w:lsdException w:name="Table Grid" w:uiPriority="39"/>
-    <w:lsdException w:name="Table Theme" w:semiHidden="1" w:unhideWhenUsed="1"/>
     <w:lsdException w:name="Placeholder Text" w:semiHidden="1"/>
     <w:lsdException w:name="No Spacing" w:uiPriority="1" w:qFormat="1"/>
     <w:lsdException w:name="Light Shading" w:uiPriority="60"/>
@@ -997,6 +1029,7 @@
     <w:lsdException w:name="Hashtag" w:semiHidden="1" w:unhideWhenUsed="1"/>
     <w:lsdException w:name="Unresolved Mention" w:semiHidden="1" w:unhideWhenUsed="1"/>
     <w:lsdException w:name="Smart Link" w:semiHidden="1" w:unhideWhenUsed="1"/>
+    <w:lsdException w:name="Smart Link Error" w:semiHidden="1" w:unhideWhenUsed="1"/>
   </w:latentStyles>
   <w:style w:type="paragraph" w:default="1" w:styleId="Normal">
     <w:name w:val="Normal"/>

</xml_diff>